<commit_message>
Changed TUM id to Matriculation Number in Team Notes
</commit_message>
<xml_diff>
--- a/Word docs/Team notes template.docx
+++ b/Word docs/Team notes template.docx
@@ -293,16 +293,21 @@
               <w:jc w:val="center"/>
             </w:pPr>
             <w:r>
-              <w:t xml:space="preserve">Akash </w:t>
-            </w:r>
-            <w:proofErr w:type="spellStart"/>
-            <w:r>
-              <w:t>Manjunath</w:t>
-            </w:r>
-            <w:proofErr w:type="spellEnd"/>
+              <w:t>Akash Manjunath</w:t>
+            </w:r>
             <w:r>
               <w:br/>
-              <w:t>(ga42cej)</w:t>
+              <w:t>(</w:t>
+            </w:r>
+            <w:r>
+              <w:rPr>
+                <w:color w:val="000000"/>
+                <w:lang w:eastAsia="en-GB"/>
+              </w:rPr>
+              <w:t>03670142</w:t>
+            </w:r>
+            <w:r>
+              <w:t>)</w:t>
             </w:r>
           </w:p>
         </w:tc>
@@ -320,7 +325,17 @@
             </w:r>
             <w:r>
               <w:br/>
-              <w:t>(ga47wif)</w:t>
+              <w:t>(</w:t>
+            </w:r>
+            <w:r>
+              <w:rPr>
+                <w:color w:val="000000"/>
+                <w:lang w:eastAsia="en-GB"/>
+              </w:rPr>
+              <w:t>03669041</w:t>
+            </w:r>
+            <w:r>
+              <w:t>)</w:t>
             </w:r>
           </w:p>
         </w:tc>
@@ -342,7 +357,17 @@
               <w:jc w:val="center"/>
             </w:pPr>
             <w:r>
-              <w:t>(ga63geq)</w:t>
+              <w:t>(</w:t>
+            </w:r>
+            <w:r>
+              <w:rPr>
+                <w:color w:val="000000"/>
+                <w:lang w:eastAsia="en-GB"/>
+              </w:rPr>
+              <w:t>03671298</w:t>
+            </w:r>
+            <w:r>
+              <w:t>)</w:t>
             </w:r>
           </w:p>
         </w:tc>
@@ -360,7 +385,17 @@
             </w:r>
             <w:r>
               <w:br/>
-              <w:t>(ga95dat)</w:t>
+              <w:t>(</w:t>
+            </w:r>
+            <w:r>
+              <w:rPr>
+                <w:color w:val="000000"/>
+                <w:lang w:eastAsia="en-GB"/>
+              </w:rPr>
+              <w:t>03667448</w:t>
+            </w:r>
+            <w:r>
+              <w:t>)</w:t>
             </w:r>
           </w:p>
         </w:tc>
@@ -373,7 +408,10 @@
           <w:tcPr>
             <w:tcW w:w="3319" w:type="dxa"/>
           </w:tcPr>
-          <w:p/>
+          <w:p>
+            <w:bookmarkStart w:id="0" w:name="_GoBack"/>
+            <w:bookmarkEnd w:id="0"/>
+          </w:p>
         </w:tc>
         <w:tc>
           <w:tcPr>
@@ -393,8 +431,6 @@
           </w:tcPr>
           <w:p/>
         </w:tc>
-        <w:bookmarkStart w:id="0" w:name="_GoBack"/>
-        <w:bookmarkEnd w:id="0"/>
       </w:tr>
       <w:tr>
         <w:trPr>

</xml_diff>